<commit_message>
Mise a jour du 10/10/2014 -> MaJ du FAST -> MaJ du Fichier a rendre -> MaJ du Fast
Signed-off-by: unknown <matillaq@P2-P-E0-003.st-marc.fr>
</commit_message>
<xml_diff>
--- a/Groupe Alarcon Blanchard Drogue Fassion Matillat.docx
+++ b/Groupe Alarcon Blanchard Drogue Fassion Matillat.docx
@@ -966,7 +966,55 @@
                 <w:spacing w:val="-6"/>
                 <w:lang w:val="fr-FR"/>
               </w:rPr>
-              <w:t>NVS- ??</w:t>
+              <w:t>NVS</w:t>
+            </w:r>
+            <w:r>
+              <w:rPr>
+                <w:rFonts w:cs="Arial"/>
+                <w:b/>
+                <w:bCs/>
+                <w:noProof/>
+                <w:color w:val="FF0000"/>
+                <w:spacing w:val="-6"/>
+                <w:lang w:val="fr-FR"/>
+              </w:rPr>
+              <w:t xml:space="preserve"> </w:t>
+            </w:r>
+            <w:r>
+              <w:rPr>
+                <w:rFonts w:cs="Arial"/>
+                <w:b/>
+                <w:bCs/>
+                <w:noProof/>
+                <w:color w:val="FF0000"/>
+                <w:spacing w:val="-6"/>
+                <w:lang w:val="fr-FR"/>
+              </w:rPr>
+              <w:t>-</w:t>
+            </w:r>
+            <w:r>
+              <w:rPr>
+                <w:rFonts w:cs="Arial"/>
+                <w:b/>
+                <w:bCs/>
+                <w:noProof/>
+                <w:color w:val="FF0000"/>
+                <w:spacing w:val="-6"/>
+                <w:lang w:val="fr-FR"/>
+              </w:rPr>
+              <w:t xml:space="preserve"> </w:t>
+            </w:r>
+            <w:r>
+              <w:rPr>
+                <w:rFonts w:cs="Arial"/>
+                <w:b/>
+                <w:bCs/>
+                <w:noProof/>
+                <w:color w:val="FF0000"/>
+                <w:spacing w:val="-6"/>
+                <w:lang w:val="fr-FR"/>
+              </w:rPr>
+              <w:t>06</w:t>
             </w:r>
           </w:p>
         </w:tc>
@@ -1040,53 +1088,42 @@
             <w:r>
               <w:rPr>
                 <w:rFonts w:cs="Arial"/>
-                <w:lang w:val="fr-FR"/>
-              </w:rPr>
-              <w:t>Professeur de SI</w:t>
-            </w:r>
-          </w:p>
-          <w:p>
-            <w:pPr>
-              <w:spacing w:line="240" w:lineRule="auto"/>
-              <w:rPr>
-                <w:rFonts w:cs="Arial"/>
-                <w:lang w:val="fr-FR"/>
-              </w:rPr>
-            </w:pPr>
+                <w:noProof/>
+                <w:lang w:val="fr-FR"/>
+              </w:rPr>
+              <w:t>A. LACREUSE -</w:t>
+            </w:r>
+            <w:r>
+              <w:rPr>
+                <w:rFonts w:cs="Arial"/>
+                <w:noProof/>
+                <w:lang w:val="fr-FR"/>
+              </w:rPr>
+              <w:t xml:space="preserve"> SI</w:t>
+            </w:r>
+          </w:p>
+          <w:p>
+            <w:pPr>
+              <w:spacing w:line="240" w:lineRule="auto"/>
+              <w:ind w:left="66"/>
+              <w:rPr>
+                <w:rFonts w:cs="Arial"/>
+                <w:lang w:val="fr-FR"/>
+              </w:rPr>
+            </w:pPr>
+            <w:r>
+              <w:rPr>
+                <w:rFonts w:cs="Arial"/>
+                <w:lang w:val="fr-FR"/>
+              </w:rPr>
+              <w:t>-</w:t>
+            </w:r>
             <w:r>
               <w:rPr>
                 <w:rFonts w:cs="Arial"/>
                 <w:lang w:val="fr-FR"/>
               </w:rPr>
               <w:t xml:space="preserve"> </w:t>
-            </w:r>
-            <w:r>
-              <w:rPr>
-                <w:rFonts w:cs="Arial"/>
-                <w:lang w:val="fr-FR"/>
-              </w:rPr>
-              <w:t>-</w:t>
-            </w:r>
-            <w:r>
-              <w:rPr>
-                <w:rFonts w:cs="Arial"/>
-                <w:lang w:val="fr-FR"/>
-              </w:rPr>
-              <w:t xml:space="preserve"> </w:t>
-            </w:r>
-            <w:r>
-              <w:rPr>
-                <w:rFonts w:cs="Arial"/>
-                <w:lang w:val="fr-FR"/>
-              </w:rPr>
-              <w:t xml:space="preserve">Professeur de </w:t>
-            </w:r>
-            <w:r>
-              <w:rPr>
-                <w:rFonts w:cs="Arial"/>
-                <w:lang w:val="fr-FR"/>
-              </w:rPr>
-              <w:t>physique</w:t>
             </w:r>
           </w:p>
         </w:tc>
@@ -1118,13 +1155,6 @@
               </w:rPr>
               <w:t>-</w:t>
             </w:r>
-            <w:r>
-              <w:rPr>
-                <w:rFonts w:cs="Arial"/>
-                <w:lang w:val="fr-FR"/>
-              </w:rPr>
-              <w:t xml:space="preserve"> Mr Lacreuse</w:t>
-            </w:r>
           </w:p>
           <w:p>
             <w:pPr>
@@ -1141,13 +1171,6 @@
                 <w:lang w:val="fr-FR"/>
               </w:rPr>
               <w:t>-</w:t>
-            </w:r>
-            <w:r>
-              <w:rPr>
-                <w:rFonts w:cs="Arial"/>
-                <w:lang w:val="fr-FR"/>
-              </w:rPr>
-              <w:t xml:space="preserve"> Mr Maheu</w:t>
             </w:r>
           </w:p>
         </w:tc>
@@ -1396,7 +1419,6 @@
               <w:rPr>
                 <w:lang w:val="fr-FR"/>
               </w:rPr>
-              <w:lastRenderedPageBreak/>
               <w:t>Contraintes imposées au projet</w:t>
             </w:r>
           </w:p>
@@ -1519,7 +1541,19 @@
               <w:rPr>
                 <w:lang w:val="fr-FR"/>
               </w:rPr>
-              <w:t>Déposer et reprendre le pont</w:t>
+              <w:t xml:space="preserve">Déposer et </w:t>
+            </w:r>
+            <w:r>
+              <w:rPr>
+                <w:lang w:val="fr-FR"/>
+              </w:rPr>
+              <w:t>récupérer</w:t>
+            </w:r>
+            <w:r>
+              <w:rPr>
+                <w:lang w:val="fr-FR"/>
+              </w:rPr>
+              <w:t xml:space="preserve"> le pont</w:t>
             </w:r>
           </w:p>
           <w:p>
@@ -1553,6 +1587,12 @@
               </w:rPr>
               <w:t xml:space="preserve"> pont</w:t>
             </w:r>
+            <w:r>
+              <w:rPr>
+                <w:lang w:val="fr-FR"/>
+              </w:rPr>
+              <w:t>.</w:t>
+            </w:r>
           </w:p>
           <w:p>
             <w:pPr>
@@ -1585,6 +1625,12 @@
               </w:rPr>
               <w:t xml:space="preserve"> pont</w:t>
             </w:r>
+            <w:r>
+              <w:rPr>
+                <w:lang w:val="fr-FR"/>
+              </w:rPr>
+              <w:t>.</w:t>
+            </w:r>
           </w:p>
           <w:p>
             <w:pPr>
@@ -1599,6 +1645,12 @@
               </w:rPr>
               <w:t>Aligner le robot avec le pont (avant récupération)</w:t>
             </w:r>
+            <w:r>
+              <w:rPr>
+                <w:lang w:val="fr-FR"/>
+              </w:rPr>
+              <w:t>.</w:t>
+            </w:r>
           </w:p>
           <w:p>
             <w:pPr>
@@ -1611,7 +1663,19 @@
               <w:rPr>
                 <w:lang w:val="fr-FR"/>
               </w:rPr>
-              <w:t>Création d’une maquette transportable (max : 51cm x 36cm x 16cm)</w:t>
+              <w:t xml:space="preserve">Création d’une maquette </w:t>
+            </w:r>
+            <w:r>
+              <w:rPr>
+                <w:lang w:val="fr-FR"/>
+              </w:rPr>
+              <w:t>autonome</w:t>
+            </w:r>
+            <w:r>
+              <w:rPr>
+                <w:lang w:val="fr-FR"/>
+              </w:rPr>
+              <w:t xml:space="preserve"> (max : 51cm x 36cm x 16cm)</w:t>
             </w:r>
           </w:p>
         </w:tc>
@@ -2095,7 +2159,55 @@
                 <w:spacing w:val="-1"/>
                 <w:lang w:val="fr-FR"/>
               </w:rPr>
-              <w:t>NVS- ??</w:t>
+              <w:t>NVS</w:t>
+            </w:r>
+            <w:r>
+              <w:rPr>
+                <w:rFonts w:cs="Arial"/>
+                <w:b/>
+                <w:bCs/>
+                <w:noProof/>
+                <w:color w:val="FF0000"/>
+                <w:spacing w:val="-1"/>
+                <w:lang w:val="fr-FR"/>
+              </w:rPr>
+              <w:t xml:space="preserve"> </w:t>
+            </w:r>
+            <w:r>
+              <w:rPr>
+                <w:rFonts w:cs="Arial"/>
+                <w:b/>
+                <w:bCs/>
+                <w:noProof/>
+                <w:color w:val="FF0000"/>
+                <w:spacing w:val="-1"/>
+                <w:lang w:val="fr-FR"/>
+              </w:rPr>
+              <w:t>-</w:t>
+            </w:r>
+            <w:r>
+              <w:rPr>
+                <w:rFonts w:cs="Arial"/>
+                <w:b/>
+                <w:bCs/>
+                <w:noProof/>
+                <w:color w:val="FF0000"/>
+                <w:spacing w:val="-1"/>
+                <w:lang w:val="fr-FR"/>
+              </w:rPr>
+              <w:t xml:space="preserve"> </w:t>
+            </w:r>
+            <w:r>
+              <w:rPr>
+                <w:rFonts w:cs="Arial"/>
+                <w:b/>
+                <w:bCs/>
+                <w:noProof/>
+                <w:color w:val="FF0000"/>
+                <w:spacing w:val="-1"/>
+                <w:lang w:val="fr-FR"/>
+              </w:rPr>
+              <w:t>06</w:t>
             </w:r>
           </w:p>
         </w:tc>
@@ -2345,24 +2457,34 @@
                 <w:rFonts w:cs="Arial"/>
                 <w:lang w:val="fr-FR"/>
               </w:rPr>
-              <w:t>- Professeur de SI</w:t>
-            </w:r>
-          </w:p>
-          <w:p>
-            <w:pPr>
-              <w:spacing w:line="240" w:lineRule="auto"/>
-              <w:rPr>
-                <w:rFonts w:cs="Arial"/>
-                <w:lang w:val="fr-FR"/>
-              </w:rPr>
-            </w:pPr>
-            <w:r>
-              <w:rPr>
-                <w:rFonts w:cs="Arial"/>
-                <w:lang w:val="fr-FR"/>
-              </w:rPr>
-              <w:t xml:space="preserve"> </w:t>
-            </w:r>
+              <w:t xml:space="preserve">- </w:t>
+            </w:r>
+            <w:r>
+              <w:rPr>
+                <w:rFonts w:cs="Arial"/>
+                <w:noProof/>
+                <w:lang w:val="fr-FR"/>
+              </w:rPr>
+              <w:t>A. LACREUSE -</w:t>
+            </w:r>
+            <w:r>
+              <w:rPr>
+                <w:rFonts w:cs="Arial"/>
+                <w:noProof/>
+                <w:lang w:val="fr-FR"/>
+              </w:rPr>
+              <w:t xml:space="preserve"> SI</w:t>
+            </w:r>
+          </w:p>
+          <w:p>
+            <w:pPr>
+              <w:spacing w:line="240" w:lineRule="auto"/>
+              <w:ind w:left="57"/>
+              <w:rPr>
+                <w:rFonts w:cs="Arial"/>
+                <w:lang w:val="fr-FR"/>
+              </w:rPr>
+            </w:pPr>
             <w:r>
               <w:rPr>
                 <w:rFonts w:cs="Arial"/>
@@ -2375,7 +2497,7 @@
                 <w:rFonts w:cs="Arial"/>
                 <w:lang w:val="fr-FR"/>
               </w:rPr>
-              <w:t xml:space="preserve"> Professeur de physique</w:t>
+              <w:t xml:space="preserve"> P. MAHEU       - Physique</w:t>
             </w:r>
           </w:p>
         </w:tc>
@@ -2407,13 +2529,6 @@
               </w:rPr>
               <w:t>-</w:t>
             </w:r>
-            <w:r>
-              <w:rPr>
-                <w:rFonts w:cs="Arial"/>
-                <w:lang w:val="fr-FR"/>
-              </w:rPr>
-              <w:t xml:space="preserve"> Mr Lacreuse</w:t>
-            </w:r>
           </w:p>
           <w:p>
             <w:pPr>
@@ -2430,13 +2545,6 @@
                 <w:lang w:val="fr-FR"/>
               </w:rPr>
               <w:t>-</w:t>
-            </w:r>
-            <w:r>
-              <w:rPr>
-                <w:rFonts w:cs="Arial"/>
-                <w:lang w:val="fr-FR"/>
-              </w:rPr>
-              <w:t xml:space="preserve"> Mr Maheu</w:t>
             </w:r>
           </w:p>
         </w:tc>
@@ -2656,18 +2764,54 @@
                 <w:noProof/>
                 <w:lang w:val="fr-FR"/>
               </w:rPr>
-              <w:t>Identifier les grandeurs physiques à mesurer. Elaborer et justifier le choix de vos protocoles expérimentaux.</w:t>
+              <w:t>Identifier les grandeurs physiques à mesurer</w:t>
+            </w:r>
+            <w:r>
+              <w:rPr>
+                <w:noProof/>
+                <w:lang w:val="fr-FR"/>
+              </w:rPr>
+              <w:t>, ainsi que leurs limites.</w:t>
             </w:r>
           </w:p>
           <w:p>
             <w:pPr>
               <w:pStyle w:val="Listepuces"/>
+              <w:rPr>
+                <w:lang w:val="fr-FR"/>
+              </w:rPr>
             </w:pPr>
             <w:r>
               <w:rPr>
                 <w:noProof/>
                 <w:lang w:val="fr-FR"/>
               </w:rPr>
+              <w:t>Elaborer et justifier le choix de vos protocoles expérimenta</w:t>
+            </w:r>
+            <w:r>
+              <w:rPr>
+                <w:noProof/>
+                <w:lang w:val="fr-FR"/>
+              </w:rPr>
+              <w:t>ux</w:t>
+            </w:r>
+            <w:r>
+              <w:rPr>
+                <w:noProof/>
+                <w:lang w:val="fr-FR"/>
+              </w:rPr>
+              <w:t>.</w:t>
+            </w:r>
+          </w:p>
+          <w:p>
+            <w:pPr>
+              <w:pStyle w:val="Listepuces"/>
+            </w:pPr>
+            <w:r>
+              <w:rPr>
+                <w:noProof/>
+                <w:lang w:val="fr-FR"/>
+              </w:rPr>
               <w:t>Conduire les simulations et les essais à partir de vos protocoles. Traiter les données mesurées en vue d’analyser les écarts.</w:t>
             </w:r>
           </w:p>
@@ -2683,7 +2827,21 @@
                 <w:noProof/>
                 <w:lang w:val="fr-FR"/>
               </w:rPr>
-              <w:t>Simulation du fonctionnement cinématique et dynamique sur maquette virtuelle (MECA3D).</w:t>
+              <w:t>Simulation du fonctionnement cinématique et d</w:t>
+            </w:r>
+            <w:r>
+              <w:rPr>
+                <w:noProof/>
+                <w:lang w:val="fr-FR"/>
+              </w:rPr>
+              <w:t>ynamique sur maquette virtuelle</w:t>
+            </w:r>
+            <w:r>
+              <w:rPr>
+                <w:noProof/>
+                <w:lang w:val="fr-FR"/>
+              </w:rPr>
+              <w:t>.</w:t>
             </w:r>
           </w:p>
           <w:p>
@@ -2698,7 +2856,7 @@
                 <w:noProof/>
                 <w:lang w:val="fr-FR"/>
               </w:rPr>
-              <w:t>Simulation du fonctionnement électronique sur maquette virtuelle (PROTEUS).</w:t>
+              <w:t>Simulation du fonctionnement électronique sur maquette virtuelle.</w:t>
             </w:r>
           </w:p>
           <w:p>
@@ -2713,19 +2871,57 @@
                 <w:noProof/>
                 <w:lang w:val="fr-FR"/>
               </w:rPr>
-              <w:t>Simulation du fonctionnement des programmes sur maquette virtuelle (ECI40 /FLOWCODE).</w:t>
+              <w:t>Simulation du fonctionnement des programmes sur maquette virtuelle.</w:t>
             </w:r>
           </w:p>
           <w:p>
             <w:pPr>
               <w:pStyle w:val="Listepuces"/>
+              <w:rPr>
+                <w:lang w:val="fr-FR"/>
+              </w:rPr>
             </w:pPr>
             <w:r>
               <w:rPr>
                 <w:noProof/>
                 <w:lang w:val="fr-FR"/>
               </w:rPr>
-              <w:t>Dossier de plan des pièces et d'assemblages de fabrication (SOLIDWORKS). Dossier de plans de câblage (PROTEUS)</w:t>
+              <w:t>Dossier de plan des pièces</w:t>
+            </w:r>
+            <w:r>
+              <w:rPr>
+                <w:noProof/>
+                <w:lang w:val="fr-FR"/>
+              </w:rPr>
+              <w:t xml:space="preserve">, des </w:t>
+            </w:r>
+            <w:r>
+              <w:rPr>
+                <w:noProof/>
+                <w:lang w:val="fr-FR"/>
+              </w:rPr>
+              <w:t xml:space="preserve">assemblages </w:t>
+            </w:r>
+            <w:r>
+              <w:rPr>
+                <w:noProof/>
+                <w:lang w:val="fr-FR"/>
+              </w:rPr>
+              <w:t xml:space="preserve">et </w:t>
+            </w:r>
+            <w:r>
+              <w:rPr>
+                <w:noProof/>
+                <w:lang w:val="fr-FR"/>
+              </w:rPr>
+              <w:t>de fabrication</w:t>
+            </w:r>
+            <w:r>
+              <w:rPr>
+                <w:noProof/>
+                <w:lang w:val="fr-FR"/>
+              </w:rPr>
+              <w:t>.</w:t>
             </w:r>
           </w:p>
           <w:p>
@@ -2740,7 +2936,7 @@
                 <w:noProof/>
                 <w:lang w:val="fr-FR"/>
               </w:rPr>
-              <w:t>A partir des dossiers de plans, création d'une maquette réelle opérationnelle validant le comportement demandé.</w:t>
+              <w:t>Dossier de plans de câblage.</w:t>
             </w:r>
           </w:p>
           <w:p>
@@ -2755,15 +2951,22 @@
                 <w:noProof/>
                 <w:lang w:val="fr-FR"/>
               </w:rPr>
-              <w:t xml:space="preserve">Elaboration d'un dossier technique informatique (recherches </w:t>
-            </w:r>
+              <w:t>A partir des dossiers de plans, création d'une maquette opérationnelle validant le comportement demandé.</w:t>
+            </w:r>
+          </w:p>
+          <w:p>
+            <w:pPr>
+              <w:pStyle w:val="Listepuces"/>
+              <w:rPr>
+                <w:lang w:val="fr-FR"/>
+              </w:rPr>
+            </w:pPr>
             <w:r>
               <w:rPr>
                 <w:noProof/>
                 <w:lang w:val="fr-FR"/>
               </w:rPr>
-              <w:lastRenderedPageBreak/>
-              <w:t>documentaires, calculs ou simulations mécaniques et électriques, schémas, dessins, programmes, …).</w:t>
+              <w:t>Elaboration d'un dossier technique informatique (recherches documentaires, calculs ou simulations mécaniques et électriques, schémas, dessins, programmes, …).</w:t>
             </w:r>
           </w:p>
           <w:p>
@@ -2810,7 +3013,6 @@
               <w:rPr>
                 <w:lang w:val="fr-FR"/>
               </w:rPr>
-              <w:lastRenderedPageBreak/>
               <w:t>Autres contraintes imposées</w:t>
             </w:r>
           </w:p>
@@ -2841,6 +3043,19 @@
             </w:r>
             <w:r>
               <w:rPr>
+                <w:noProof/>
+                <w:lang w:val="fr-FR"/>
+              </w:rPr>
+              <w:t>Atelier</w:t>
+            </w:r>
+            <w:r>
+              <w:rPr>
+                <w:lang w:val="fr-FR"/>
+              </w:rPr>
+              <w:t xml:space="preserve"> : </w:t>
+            </w:r>
+            <w:r>
+              <w:rPr>
                 <w:lang w:val="fr-FR"/>
               </w:rPr>
               <w:tab/>
@@ -2850,7 +3065,84 @@
                 <w:noProof/>
                 <w:lang w:val="fr-FR"/>
               </w:rPr>
-              <w:t>Atelier</w:t>
+              <w:t>Laboratoire SI</w:t>
+            </w:r>
+          </w:p>
+          <w:p>
+            <w:pPr>
+              <w:pStyle w:val="Listepuces"/>
+              <w:rPr>
+                <w:lang w:val="fr-FR"/>
+              </w:rPr>
+            </w:pPr>
+            <w:r>
+              <w:rPr>
+                <w:lang w:val="fr-FR"/>
+              </w:rPr>
+              <w:tab/>
+            </w:r>
+            <w:r>
+              <w:rPr>
+                <w:noProof/>
+                <w:lang w:val="fr-FR"/>
+              </w:rPr>
+              <w:t>Modélisations</w:t>
+            </w:r>
+            <w:r>
+              <w:rPr>
+                <w:noProof/>
+                <w:lang w:val="fr-FR"/>
+              </w:rPr>
+              <w:t xml:space="preserve"> mécaniques, électroniques.</w:t>
+            </w:r>
+          </w:p>
+          <w:p>
+            <w:pPr>
+              <w:pStyle w:val="Listepuces"/>
+              <w:rPr>
+                <w:lang w:val="fr-FR"/>
+              </w:rPr>
+            </w:pPr>
+            <w:r>
+              <w:rPr>
+                <w:lang w:val="fr-FR"/>
+              </w:rPr>
+              <w:tab/>
+            </w:r>
+            <w:r>
+              <w:rPr>
+                <w:noProof/>
+                <w:lang w:val="fr-FR"/>
+              </w:rPr>
+              <w:t>Simulations</w:t>
+            </w:r>
+            <w:r>
+              <w:rPr>
+                <w:noProof/>
+                <w:lang w:val="fr-FR"/>
+              </w:rPr>
+              <w:t xml:space="preserve"> mécaniques, électroniques programmation, mathématiques</w:t>
+            </w:r>
+          </w:p>
+          <w:p>
+            <w:pPr>
+              <w:pStyle w:val="Listepuces"/>
+              <w:rPr>
+                <w:lang w:val="fr-FR"/>
+              </w:rPr>
+            </w:pPr>
+            <w:r>
+              <w:rPr>
+                <w:lang w:val="fr-FR"/>
+              </w:rPr>
+              <w:tab/>
+            </w:r>
+            <w:r>
+              <w:rPr>
+                <w:noProof/>
+                <w:lang w:val="fr-FR"/>
+              </w:rPr>
+              <w:t>Composants</w:t>
             </w:r>
             <w:r>
               <w:rPr>
@@ -2869,7 +3161,29 @@
                 <w:noProof/>
                 <w:lang w:val="fr-FR"/>
               </w:rPr>
-              <w:t>Laboratoire SI</w:t>
+              <w:t xml:space="preserve"> microcontroleur</w:t>
+            </w:r>
+            <w:r>
+              <w:rPr>
+                <w:noProof/>
+                <w:lang w:val="fr-FR"/>
+              </w:rPr>
+              <w:t xml:space="preserve"> et périphériques, </w:t>
+            </w:r>
+            <w:r>
+              <w:rPr>
+                <w:noProof/>
+                <w:lang w:val="fr-FR"/>
+              </w:rPr>
+              <w:br/>
+              <w:t xml:space="preserve">     </w:t>
+            </w:r>
+            <w:r>
+              <w:rPr>
+                <w:noProof/>
+                <w:lang w:val="fr-FR"/>
+              </w:rPr>
+              <w:t>moteurs CC, éléments de câblage, …</w:t>
             </w:r>
           </w:p>
           <w:p>
@@ -2887,6 +3201,19 @@
             </w:r>
             <w:r>
               <w:rPr>
+                <w:noProof/>
+                <w:lang w:val="fr-FR"/>
+              </w:rPr>
+              <w:t>Documentations</w:t>
+            </w:r>
+            <w:r>
+              <w:rPr>
+                <w:lang w:val="fr-FR"/>
+              </w:rPr>
+              <w:t> :</w:t>
+            </w:r>
+            <w:r>
+              <w:rPr>
                 <w:lang w:val="fr-FR"/>
               </w:rPr>
               <w:tab/>
@@ -2896,7 +3223,28 @@
                 <w:noProof/>
                 <w:lang w:val="fr-FR"/>
               </w:rPr>
-              <w:t>Modélisations</w:t>
+              <w:t>Cours, TP, Data Sheets, …</w:t>
+            </w:r>
+          </w:p>
+          <w:p>
+            <w:pPr>
+              <w:pStyle w:val="Listepuces"/>
+              <w:rPr>
+                <w:lang w:val="fr-FR"/>
+              </w:rPr>
+            </w:pPr>
+            <w:r>
+              <w:rPr>
+                <w:lang w:val="fr-FR"/>
+              </w:rPr>
+              <w:tab/>
+            </w:r>
+            <w:r>
+              <w:rPr>
+                <w:noProof/>
+                <w:lang w:val="fr-FR"/>
+              </w:rPr>
+              <w:t>Organisation</w:t>
             </w:r>
             <w:r>
               <w:rPr>
@@ -2915,7 +3263,14 @@
                 <w:noProof/>
                 <w:lang w:val="fr-FR"/>
               </w:rPr>
-              <w:t>SOLIDWORKS, PROTEUS  (ARES)</w:t>
+              <w:t>MindView</w:t>
+            </w:r>
+            <w:r>
+              <w:rPr>
+                <w:noProof/>
+                <w:lang w:val="fr-FR"/>
+              </w:rPr>
+              <w:t>.</w:t>
             </w:r>
           </w:p>
           <w:p>
@@ -2925,182 +3280,6 @@
                 <w:lang w:val="fr-FR"/>
               </w:rPr>
             </w:pPr>
-            <w:r>
-              <w:rPr>
-                <w:lang w:val="fr-FR"/>
-              </w:rPr>
-              <w:tab/>
-            </w:r>
-            <w:r>
-              <w:rPr>
-                <w:lang w:val="fr-FR"/>
-              </w:rPr>
-              <w:tab/>
-            </w:r>
-            <w:r>
-              <w:rPr>
-                <w:noProof/>
-                <w:lang w:val="fr-FR"/>
-              </w:rPr>
-              <w:t>Simulations</w:t>
-            </w:r>
-            <w:r>
-              <w:rPr>
-                <w:lang w:val="fr-FR"/>
-              </w:rPr>
-              <w:t> :</w:t>
-            </w:r>
-            <w:r>
-              <w:rPr>
-                <w:lang w:val="fr-FR"/>
-              </w:rPr>
-              <w:tab/>
-            </w:r>
-            <w:r>
-              <w:rPr>
-                <w:noProof/>
-                <w:lang w:val="fr-FR"/>
-              </w:rPr>
-              <w:t>MECA3D, PROTEUS (ISIS), FLOWCODE, GeoGebra</w:t>
-            </w:r>
-          </w:p>
-          <w:p>
-            <w:pPr>
-              <w:pStyle w:val="Listepuces"/>
-              <w:rPr>
-                <w:lang w:val="fr-FR"/>
-              </w:rPr>
-            </w:pPr>
-            <w:r>
-              <w:rPr>
-                <w:lang w:val="fr-FR"/>
-              </w:rPr>
-              <w:tab/>
-            </w:r>
-            <w:r>
-              <w:rPr>
-                <w:lang w:val="fr-FR"/>
-              </w:rPr>
-              <w:tab/>
-            </w:r>
-            <w:r>
-              <w:rPr>
-                <w:noProof/>
-                <w:lang w:val="fr-FR"/>
-              </w:rPr>
-              <w:t>Composants</w:t>
-            </w:r>
-            <w:r>
-              <w:rPr>
-                <w:lang w:val="fr-FR"/>
-              </w:rPr>
-              <w:t> :</w:t>
-            </w:r>
-            <w:r>
-              <w:rPr>
-                <w:lang w:val="fr-FR"/>
-              </w:rPr>
-              <w:tab/>
-            </w:r>
-            <w:r>
-              <w:rPr>
-                <w:noProof/>
-                <w:lang w:val="fr-FR"/>
-              </w:rPr>
-              <w:t>ECIO40 et périphériques, moteurs CC, éléments de câblage, …</w:t>
-            </w:r>
-          </w:p>
-          <w:p>
-            <w:pPr>
-              <w:pStyle w:val="Listepuces"/>
-              <w:rPr>
-                <w:lang w:val="fr-FR"/>
-              </w:rPr>
-            </w:pPr>
-            <w:r>
-              <w:rPr>
-                <w:lang w:val="fr-FR"/>
-              </w:rPr>
-              <w:tab/>
-            </w:r>
-            <w:r>
-              <w:rPr>
-                <w:lang w:val="fr-FR"/>
-              </w:rPr>
-              <w:tab/>
-            </w:r>
-            <w:r>
-              <w:rPr>
-                <w:noProof/>
-                <w:lang w:val="fr-FR"/>
-              </w:rPr>
-              <w:t>Documentations</w:t>
-            </w:r>
-            <w:r>
-              <w:rPr>
-                <w:lang w:val="fr-FR"/>
-              </w:rPr>
-              <w:t> :</w:t>
-            </w:r>
-            <w:r>
-              <w:rPr>
-                <w:lang w:val="fr-FR"/>
-              </w:rPr>
-              <w:tab/>
-            </w:r>
-            <w:r>
-              <w:rPr>
-                <w:noProof/>
-                <w:lang w:val="fr-FR"/>
-              </w:rPr>
-              <w:t>Cours, TP, Data Sheets, …</w:t>
-            </w:r>
-          </w:p>
-          <w:p>
-            <w:pPr>
-              <w:pStyle w:val="Listepuces"/>
-              <w:rPr>
-                <w:lang w:val="fr-FR"/>
-              </w:rPr>
-            </w:pPr>
-            <w:r>
-              <w:rPr>
-                <w:lang w:val="fr-FR"/>
-              </w:rPr>
-              <w:tab/>
-            </w:r>
-            <w:r>
-              <w:rPr>
-                <w:lang w:val="fr-FR"/>
-              </w:rPr>
-              <w:tab/>
-            </w:r>
-            <w:r>
-              <w:rPr>
-                <w:noProof/>
-                <w:lang w:val="fr-FR"/>
-              </w:rPr>
-              <w:t>Organisation</w:t>
-            </w:r>
-            <w:r>
-              <w:rPr>
-                <w:lang w:val="fr-FR"/>
-              </w:rPr>
-              <w:t> :</w:t>
-            </w:r>
-            <w:r>
-              <w:rPr>
-                <w:lang w:val="fr-FR"/>
-              </w:rPr>
-              <w:tab/>
-            </w:r>
-            <w:r>
-              <w:rPr>
-                <w:noProof/>
-                <w:lang w:val="fr-FR"/>
-              </w:rPr>
-              <w:t>MindView</w:t>
-            </w:r>
           </w:p>
         </w:tc>
       </w:tr>
@@ -3131,7 +3310,6 @@
               <w:rPr>
                 <w:lang w:val="fr-FR"/>
               </w:rPr>
-              <w:lastRenderedPageBreak/>
               <w:t xml:space="preserve">Avant-projet </w:t>
             </w:r>
             <w:r>
@@ -3391,7 +3569,19 @@
               <w:rPr>
                 <w:lang w:val="fr-FR"/>
               </w:rPr>
-              <w:t xml:space="preserve"> (Déposer et reprendre le pont)</w:t>
+              <w:t xml:space="preserve"> (Déposer et </w:t>
+            </w:r>
+            <w:r>
+              <w:rPr>
+                <w:lang w:val="fr-FR"/>
+              </w:rPr>
+              <w:t>récupérer</w:t>
+            </w:r>
+            <w:r>
+              <w:rPr>
+                <w:lang w:val="fr-FR"/>
+              </w:rPr>
+              <w:t xml:space="preserve"> le pont)</w:t>
             </w:r>
             <w:r>
               <w:rPr>
@@ -3702,7 +3892,63 @@
                 <w:szCs w:val="24"/>
                 <w:lang w:val="fr-FR"/>
               </w:rPr>
-              <w:t>NVS- ??</w:t>
+              <w:t>NVS</w:t>
+            </w:r>
+            <w:r>
+              <w:rPr>
+                <w:rFonts w:cs="Arial"/>
+                <w:b/>
+                <w:bCs/>
+                <w:noProof/>
+                <w:color w:val="FF0000"/>
+                <w:spacing w:val="-1"/>
+                <w:sz w:val="24"/>
+                <w:szCs w:val="24"/>
+                <w:lang w:val="fr-FR"/>
+              </w:rPr>
+              <w:t xml:space="preserve"> </w:t>
+            </w:r>
+            <w:r>
+              <w:rPr>
+                <w:rFonts w:cs="Arial"/>
+                <w:b/>
+                <w:bCs/>
+                <w:noProof/>
+                <w:color w:val="FF0000"/>
+                <w:spacing w:val="-1"/>
+                <w:sz w:val="24"/>
+                <w:szCs w:val="24"/>
+                <w:lang w:val="fr-FR"/>
+              </w:rPr>
+              <w:t>-</w:t>
+            </w:r>
+            <w:r>
+              <w:rPr>
+                <w:rFonts w:cs="Arial"/>
+                <w:b/>
+                <w:bCs/>
+                <w:noProof/>
+                <w:color w:val="FF0000"/>
+                <w:spacing w:val="-1"/>
+                <w:sz w:val="24"/>
+                <w:szCs w:val="24"/>
+                <w:lang w:val="fr-FR"/>
+              </w:rPr>
+              <w:t xml:space="preserve"> </w:t>
+            </w:r>
+            <w:r>
+              <w:rPr>
+                <w:rFonts w:cs="Arial"/>
+                <w:b/>
+                <w:bCs/>
+                <w:noProof/>
+                <w:color w:val="FF0000"/>
+                <w:spacing w:val="-1"/>
+                <w:sz w:val="24"/>
+                <w:szCs w:val="24"/>
+                <w:lang w:val="fr-FR"/>
+              </w:rPr>
+              <w:t>06</w:t>
             </w:r>
           </w:p>
         </w:tc>
@@ -3792,7 +4038,25 @@
           <w:lang w:val="fr-FR"/>
         </w:rPr>
         <w:tab/>
-        <w:t>sem7,</w:t>
+        <w:t>sem</w:t>
+      </w:r>
+      <w:r>
+        <w:rPr>
+          <w:rFonts w:cs="Arial"/>
+          <w:sz w:val="20"/>
+          <w:szCs w:val="20"/>
+          <w:lang w:val="fr-FR"/>
+        </w:rPr>
+        <w:t>5</w:t>
+      </w:r>
+      <w:r>
+        <w:rPr>
+          <w:rFonts w:cs="Arial"/>
+          <w:sz w:val="20"/>
+          <w:szCs w:val="20"/>
+          <w:lang w:val="fr-FR"/>
+        </w:rPr>
+        <w:t>,</w:t>
       </w:r>
       <w:r>
         <w:rPr>
@@ -3811,7 +4075,16 @@
           <w:lang w:val="fr-FR"/>
         </w:rPr>
         <w:tab/>
-        <w:t>sem21</w:t>
+        <w:t>sem2</w:t>
+      </w:r>
+      <w:r>
+        <w:rPr>
+          <w:rFonts w:cs="Arial"/>
+          <w:sz w:val="20"/>
+          <w:szCs w:val="20"/>
+          <w:lang w:val="fr-FR"/>
+        </w:rPr>
+        <w:t>0</w:t>
       </w:r>
     </w:p>
     <w:p>
@@ -10827,17 +11100,7 @@
                 <w:szCs w:val="16"/>
                 <w:lang w:val="fr-FR"/>
               </w:rPr>
-              <w:t xml:space="preserve">Les résultats sont correctement </w:t>
-            </w:r>
-            <w:r>
-              <w:rPr>
-                <w:rFonts w:cs="Arial"/>
-                <w:sz w:val="16"/>
-                <w:szCs w:val="16"/>
-                <w:lang w:val="fr-FR"/>
-              </w:rPr>
-              <w:lastRenderedPageBreak/>
-              <w:t>analysés</w:t>
+              <w:t>Les résultats sont correctement analysés</w:t>
             </w:r>
           </w:p>
         </w:tc>
@@ -15615,7 +15878,7 @@
 </file>
 
 <file path=customXml/itemProps1.xml><?xml version="1.0" encoding="utf-8"?>
-<ds:datastoreItem xmlns:ds="http://schemas.openxmlformats.org/officeDocument/2006/customXml" ds:itemID="{FA3C853D-FB23-405B-B6D8-41268F9B7003}">
+<ds:datastoreItem xmlns:ds="http://schemas.openxmlformats.org/officeDocument/2006/customXml" ds:itemID="{B96CCB63-F5B9-46C6-80FA-A6BCA7F89757}">
   <ds:schemaRefs>
     <ds:schemaRef ds:uri="http://schemas.openxmlformats.org/officeDocument/2006/bibliography"/>
   </ds:schemaRefs>

</xml_diff>